<commit_message>
added aggregate documents text
</commit_message>
<xml_diff>
--- a/i3/draft.docx
+++ b/i3/draft.docx
@@ -77,120 +77,344 @@
         <w:t>However, s</w:t>
       </w:r>
       <w:r>
-        <w:t xml:space="preserve">earch engine has the largest coverage. </w:t>
+        <w:t>earch engine has the largest coverage.</w:t>
+      </w:r>
+      <w:r>
+        <w:t xml:space="preserve"> It is too general.</w:t>
+      </w:r>
+      <w:r>
+        <w:t xml:space="preserve"> </w:t>
       </w:r>
       <w:r>
         <w:t xml:space="preserve">It’s not suitable for computer knowledge. </w:t>
       </w:r>
       <w:r>
-        <w:t xml:space="preserve">There is no specialized system for accessing and searching this knowledge </w:t>
+        <w:t xml:space="preserve">There is no specialized system for accessing and searching this knowledge base. </w:t>
+      </w:r>
+      <w:r>
+        <w:t>People are aware of this problem. So they built specialized search engines built for special domains, such as news to show times and images, products to show prices and images, restaurants to show locations and ratings. These were mined from unstructured heterogeneous data.</w:t>
+      </w:r>
+    </w:p>
+    <w:p/>
+    <w:p>
+      <w:r>
+        <w:t>There are specific needs for e</w:t>
+      </w:r>
+      <w:r>
+        <w:t xml:space="preserve">ach stage of the knowledge life </w:t>
+      </w:r>
+      <w:r>
+        <w:t>cycle.</w:t>
+      </w:r>
+    </w:p>
+    <w:p/>
+    <w:p>
+      <w:r>
+        <w:rPr>
+          <w:b/>
+        </w:rPr>
+        <w:t xml:space="preserve">Need </w:t>
+      </w:r>
+      <w:r>
+        <w:rPr>
+          <w:b/>
+        </w:rPr>
+        <w:t xml:space="preserve">to </w:t>
+      </w:r>
+      <w:r>
+        <w:rPr>
+          <w:b/>
+        </w:rPr>
+        <w:t xml:space="preserve">collect and index </w:t>
+      </w:r>
+      <w:r>
+        <w:rPr>
+          <w:b/>
+        </w:rPr>
+        <w:t xml:space="preserve">computer </w:t>
+      </w:r>
+      <w:r>
+        <w:rPr>
+          <w:b/>
+        </w:rPr>
+        <w:t>how-to</w:t>
+      </w:r>
+      <w:r>
+        <w:rPr>
+          <w:b/>
+        </w:rPr>
+        <w:t xml:space="preserve"> </w:t>
+      </w:r>
+      <w:r>
+        <w:rPr>
+          <w:b/>
+        </w:rPr>
+        <w:t>resources</w:t>
+      </w:r>
+      <w:r>
+        <w:rPr>
+          <w:b/>
+        </w:rPr>
+        <w:t xml:space="preserve"> </w:t>
+      </w:r>
+      <w:r>
+        <w:rPr>
+          <w:b/>
+        </w:rPr>
+        <w:t>on</w:t>
+      </w:r>
+      <w:r>
+        <w:rPr>
+          <w:b/>
+        </w:rPr>
+        <w:t xml:space="preserve"> the Web.</w:t>
+      </w:r>
+      <w:r>
+        <w:t xml:space="preserve"> </w:t>
+      </w:r>
+      <w:r>
+        <w:t xml:space="preserve">Articles containing computer knowhow are scattered all over the Web. </w:t>
+      </w:r>
+      <w:r>
+        <w:t>But there has not been a</w:t>
+      </w:r>
+      <w:r>
+        <w:t>ny</w:t>
+      </w:r>
+      <w:r>
+        <w:t xml:space="preserve"> systematic </w:t>
+      </w:r>
+      <w:r>
+        <w:t>effort</w:t>
+      </w:r>
+      <w:r>
+        <w:t xml:space="preserve"> to collect and index them. </w:t>
+      </w:r>
+      <w:r>
+        <w:t>In order to build a specialized search engine for these articles, we need to be able to discover and identify all these different types of documents. This can be challenging because these articles</w:t>
+      </w:r>
+      <w:r>
+        <w:t xml:space="preserve"> take on various forms. They can be about various operating systems, Windows, Mac OS, </w:t>
+      </w:r>
+      <w:proofErr w:type="gramStart"/>
+      <w:r>
+        <w:t>Linux</w:t>
+      </w:r>
+      <w:proofErr w:type="gramEnd"/>
+      <w:r>
+        <w:t xml:space="preserve">. They can be called guides, </w:t>
+      </w:r>
+      <w:r>
+        <w:t xml:space="preserve">manuals, </w:t>
+      </w:r>
+      <w:r>
+        <w:t>walkthroughs, tutorials, or how-</w:t>
       </w:r>
       <w:proofErr w:type="spellStart"/>
       <w:r>
-        <w:t>base</w:t>
+        <w:t>to</w:t>
       </w:r>
       <w:proofErr w:type="spellEnd"/>
       <w:r>
+        <w:t xml:space="preserve">. They can be written for novice and experts. Some have only text. Some have </w:t>
+      </w:r>
+      <w:r>
+        <w:t xml:space="preserve">screenshot </w:t>
+      </w:r>
+      <w:r>
+        <w:t xml:space="preserve">images. Some are videos. </w:t>
+      </w:r>
+      <w:r>
+        <w:t xml:space="preserve">The algorithm needs to recognize all of them while at the same time being able to </w:t>
+      </w:r>
+      <w:r>
+        <w:t>avoid including articles about software but not related to knowhow such as product review and catalogs.</w:t>
+      </w:r>
+    </w:p>
+    <w:p>
+      <w:pPr>
+        <w:rPr>
+          <w:b/>
+        </w:rPr>
+      </w:pPr>
+    </w:p>
+    <w:p>
+      <w:r>
+        <w:rPr>
+          <w:b/>
+        </w:rPr>
+        <w:t xml:space="preserve">Need </w:t>
+      </w:r>
+      <w:r>
+        <w:rPr>
+          <w:b/>
+        </w:rPr>
+        <w:t xml:space="preserve">for </w:t>
+      </w:r>
+      <w:r>
+        <w:rPr>
+          <w:b/>
+        </w:rPr>
+        <w:t>an</w:t>
+      </w:r>
+      <w:r>
+        <w:rPr>
+          <w:b/>
+        </w:rPr>
+        <w:t xml:space="preserve"> </w:t>
+      </w:r>
+      <w:r>
+        <w:rPr>
+          <w:b/>
+        </w:rPr>
+        <w:t xml:space="preserve">indexing scheme </w:t>
+      </w:r>
+      <w:r>
+        <w:rPr>
+          <w:b/>
+        </w:rPr>
+        <w:t>optimized</w:t>
+      </w:r>
+      <w:r>
+        <w:rPr>
+          <w:b/>
+        </w:rPr>
+        <w:t xml:space="preserve"> for computer </w:t>
+      </w:r>
+      <w:r>
+        <w:rPr>
+          <w:b/>
+        </w:rPr>
+        <w:t>how-to resources</w:t>
+      </w:r>
+      <w:r>
+        <w:rPr>
+          <w:b/>
+        </w:rPr>
+        <w:t>.</w:t>
+      </w:r>
+      <w:r>
+        <w:rPr>
+          <w:b/>
+        </w:rPr>
+        <w:t xml:space="preserve"> </w:t>
+      </w:r>
+      <w:r>
+        <w:t xml:space="preserve">Schemes traditionally adopted to index </w:t>
+      </w:r>
+      <w:r>
+        <w:t xml:space="preserve">Web articles are based on keywords. </w:t>
+      </w:r>
+      <w:r>
+        <w:t>Articles are broken down into keywords. An inverted index is constructed for eff</w:t>
+      </w:r>
+      <w:r>
+        <w:t xml:space="preserve">icient retrieval, where each </w:t>
+      </w:r>
+      <w:r>
+        <w:t xml:space="preserve">word is a key and </w:t>
+      </w:r>
+      <w:r>
+        <w:t xml:space="preserve">stored </w:t>
+      </w:r>
+      <w:r>
+        <w:t>under each key is a lis</w:t>
+      </w:r>
+      <w:r>
+        <w:t>t of articles containing the word</w:t>
+      </w:r>
+      <w:r>
+        <w:t xml:space="preserve">. However, this scheme is </w:t>
+      </w:r>
+      <w:r>
+        <w:t xml:space="preserve">not optimal for computer knowhow articles. </w:t>
+      </w:r>
+      <w:r>
+        <w:t>It</w:t>
+      </w:r>
+      <w:r>
+        <w:t xml:space="preserve"> has</w:t>
+      </w:r>
+      <w:r>
+        <w:t xml:space="preserve"> been </w:t>
+      </w:r>
+      <w:r>
+        <w:t xml:space="preserve">observed that users can follow </w:t>
+      </w:r>
+      <w:r>
+        <w:t>articles faster when the articles contain screenshots to illustrate each step compared to text-only articles</w:t>
+      </w:r>
+      <w:r>
+        <w:t xml:space="preserve"> [cite]. </w:t>
+      </w:r>
+      <w:r>
+        <w:t>It is conceivable users may prefer articles with screenshots.</w:t>
+      </w:r>
+      <w:r>
+        <w:t xml:space="preserve"> S</w:t>
+      </w:r>
+      <w:r>
+        <w:t xml:space="preserve">ince these articles are indexed only by </w:t>
+      </w:r>
+      <w:r>
+        <w:t>the keywords they contain</w:t>
+      </w:r>
+      <w:r>
+        <w:t>, there is no way to search them by visual content</w:t>
+      </w:r>
+      <w:r>
+        <w:t>s</w:t>
+      </w:r>
+      <w:r>
         <w:t xml:space="preserve">. </w:t>
       </w:r>
       <w:r>
-        <w:t>People are aware of this problem. So they built specialized search engines built for special domains, such as news to show times and images, products to show prices and images, restaurants to show locations and ratings. These were mined from unstructured heterogeneous data.</w:t>
-      </w:r>
-    </w:p>
-    <w:p/>
-    <w:p>
-      <w:r>
-        <w:t>There are specific needs for e</w:t>
-      </w:r>
-      <w:r>
-        <w:t xml:space="preserve">ach stage of the knowledge life </w:t>
-      </w:r>
-      <w:r>
-        <w:t>cycle.</w:t>
-      </w:r>
-    </w:p>
-    <w:p/>
-    <w:p>
-      <w:r>
-        <w:rPr>
-          <w:b/>
-        </w:rPr>
-        <w:t xml:space="preserve">Need </w:t>
-      </w:r>
-      <w:r>
-        <w:rPr>
-          <w:b/>
-        </w:rPr>
-        <w:t xml:space="preserve">to aggregate computer knowhow references </w:t>
-      </w:r>
-      <w:r>
-        <w:rPr>
-          <w:b/>
-        </w:rPr>
-        <w:t>from the Web.</w:t>
-      </w:r>
-      <w:r>
-        <w:t xml:space="preserve"> </w:t>
-      </w:r>
-      <w:r>
-        <w:t>T</w:t>
-      </w:r>
-      <w:r>
-        <w:t xml:space="preserve">he problem is that the search engine can be too general. </w:t>
-      </w:r>
-      <w:r>
-        <w:t xml:space="preserve">To be able to restrict the search to only know-how articles, users may need to add qualifying search terms such as manual, guide, tutorial, walkthrough and how-to. But irrelevant results are unavoidable; such as ads about software, product reviews, software catalogs. </w:t>
-      </w:r>
-    </w:p>
-    <w:p/>
-    <w:p>
-      <w:r>
-        <w:rPr>
-          <w:b/>
-        </w:rPr>
-        <w:t xml:space="preserve">Need for an indexing method </w:t>
-      </w:r>
-      <w:r>
-        <w:rPr>
-          <w:b/>
-        </w:rPr>
-        <w:t xml:space="preserve">more appropriate </w:t>
-      </w:r>
-      <w:r>
-        <w:rPr>
-          <w:b/>
-        </w:rPr>
-        <w:t>based on both text and images.</w:t>
-      </w:r>
-      <w:r>
-        <w:t xml:space="preserve"> </w:t>
-      </w:r>
-      <w:r>
-        <w:t>The problem is that know-how articles only indexed by images. It’s been known usi</w:t>
-      </w:r>
-      <w:r>
-        <w:t xml:space="preserve">ng images increases a lot learn </w:t>
-      </w:r>
-      <w:r>
-        <w:t xml:space="preserve">ability of the articles [cite]. However, </w:t>
-      </w:r>
-      <w:r>
-        <w:t>visual algorithms a</w:t>
-      </w:r>
-      <w:r>
-        <w:t>re built for specific domains. I</w:t>
-      </w:r>
-      <w:r>
-        <w:t xml:space="preserve">t is unclear whether that can be applied directly to our problem. </w:t>
-      </w:r>
-      <w:r>
-        <w:t xml:space="preserve">Also, </w:t>
-      </w:r>
-      <w:r>
-        <w:t>vision algorithm has not been designed to consider visual features of software program</w:t>
-      </w:r>
-      <w:r>
-        <w:t>.</w:t>
+        <w:t>Moreover</w:t>
+      </w:r>
+      <w:r>
+        <w:t xml:space="preserve">, </w:t>
+      </w:r>
+      <w:r>
+        <w:t xml:space="preserve">for efficient retrieval, we need a </w:t>
+      </w:r>
+      <w:r>
+        <w:t xml:space="preserve">way to break images down into </w:t>
+      </w:r>
+      <w:r>
+        <w:rPr>
+          <w:i/>
+        </w:rPr>
+        <w:t>visual</w:t>
+      </w:r>
+      <w:r>
+        <w:t xml:space="preserve"> key</w:t>
+      </w:r>
+      <w:r>
+        <w:t>words as well</w:t>
+      </w:r>
+      <w:r>
+        <w:t xml:space="preserve"> so that we can add them to the inverted index</w:t>
+      </w:r>
+      <w:r>
+        <w:t xml:space="preserve">. </w:t>
+      </w:r>
+      <w:r>
+        <w:t xml:space="preserve">Thus, there is a need for an optimized </w:t>
+      </w:r>
+      <w:r>
+        <w:t xml:space="preserve">indexing scheme that </w:t>
+      </w:r>
+      <w:r>
+        <w:t xml:space="preserve">not only </w:t>
+      </w:r>
+      <w:r>
+        <w:t xml:space="preserve">considers both textual and visual content </w:t>
+      </w:r>
+      <w:r>
+        <w:t xml:space="preserve">but also lends itself to the construction of an </w:t>
+      </w:r>
+      <w:r>
+        <w:t xml:space="preserve">inverted index for efficient retrieval. </w:t>
       </w:r>
     </w:p>
     <w:p/>
@@ -481,10 +705,12 @@
         <w:t xml:space="preserve"> take words from a corpus such as a book. Mix in words related to software name. Keep those with screenshots. Train a visual</w:t>
       </w:r>
       <w:r>
-        <w:t xml:space="preserve"> detector for screenshot images. What properties define tutorial knowledge articles?</w:t>
-      </w:r>
-    </w:p>
-    <w:p/>
+        <w:t xml:space="preserve"> detector for screenshot images. What properties define tutorial knowledge articles</w:t>
+      </w:r>
+      <w:r>
+        <w:t>?</w:t>
+      </w:r>
+    </w:p>
     <w:p/>
     <w:p>
       <w:r>
@@ -509,6 +735,254 @@
       </w:r>
     </w:p>
     <w:p/>
+    <w:p>
+      <w:r>
+        <w:t>We used three methods to collect screenshot images to populate our</w:t>
+      </w:r>
+      <w:r>
+        <w:t xml:space="preserve"> </w:t>
+      </w:r>
+      <w:r>
+        <w:t>database. Currently, our prototype system contains more than 150k</w:t>
+      </w:r>
+      <w:r>
+        <w:t xml:space="preserve"> </w:t>
+      </w:r>
+      <w:r>
+        <w:t>images in its index.</w:t>
+      </w:r>
+    </w:p>
+    <w:p/>
+    <w:p>
+      <w:r>
+        <w:t>First, we submitted computer-related keywords to Bing Images</w:t>
+      </w:r>
+      <w:r>
+        <w:t xml:space="preserve"> </w:t>
+      </w:r>
+      <w:r>
+        <w:t>to collect screenshot images of</w:t>
+      </w:r>
+      <w:r>
+        <w:t xml:space="preserve"> </w:t>
+      </w:r>
+      <w:r>
+        <w:t>interactive programs. To increase the likelihood of obtaining the</w:t>
+      </w:r>
+      <w:r>
+        <w:t xml:space="preserve"> </w:t>
+      </w:r>
+      <w:r>
+        <w:t>desired images, we sampled keywords from title bars of the dialog</w:t>
+      </w:r>
+      <w:r>
+        <w:t xml:space="preserve"> </w:t>
+      </w:r>
+      <w:r>
+        <w:t>windows of various computer programs. Some examples of these keywords</w:t>
+      </w:r>
+      <w:r>
+        <w:t xml:space="preserve"> </w:t>
+      </w:r>
+      <w:r>
+        <w:t>are properties, preferences, option, settings, wizard, custom,</w:t>
+      </w:r>
+      <w:r>
+        <w:t xml:space="preserve"> </w:t>
+      </w:r>
+      <w:r>
+        <w:t>installation, network, sound, keyboard ... etc. We turned on the</w:t>
+      </w:r>
+      <w:r>
+        <w:t xml:space="preserve"> </w:t>
+      </w:r>
+      <w:r>
+        <w:t>filter feature to keep only illustrations and graphics, rejecting</w:t>
+      </w:r>
+      <w:r>
+        <w:t xml:space="preserve"> </w:t>
+      </w:r>
+      <w:r>
+        <w:t>obviously non-screenshot images such as images of faces and natural</w:t>
+      </w:r>
+      <w:r>
+        <w:t xml:space="preserve"> </w:t>
+      </w:r>
+      <w:r>
+        <w:t>scenes.  Using this method, we collected approximately 100k images.</w:t>
+      </w:r>
+    </w:p>
+    <w:p/>
+    <w:p>
+      <w:r>
+        <w:t xml:space="preserve">Second, we used </w:t>
+      </w:r>
+      <w:proofErr w:type="spellStart"/>
+      <w:r>
+        <w:t>TinEye</w:t>
+      </w:r>
+      <w:proofErr w:type="spellEnd"/>
+      <w:r>
+        <w:t>, a reverse image</w:t>
+      </w:r>
+      <w:r>
+        <w:t xml:space="preserve"> </w:t>
+      </w:r>
+      <w:r>
+        <w:t>search engine that can take an image as the query and return a list of</w:t>
+      </w:r>
+      <w:r>
+        <w:t xml:space="preserve"> </w:t>
+      </w:r>
+      <w:r>
+        <w:t>URLs to nearly identical copies of the image found on the Web; it is</w:t>
+      </w:r>
+      <w:r>
+        <w:t xml:space="preserve"> </w:t>
+      </w:r>
+      <w:r>
+        <w:t>designed primarily for copyright infringement detection. We manually</w:t>
+      </w:r>
+      <w:r>
+        <w:t xml:space="preserve"> </w:t>
+      </w:r>
+      <w:r>
+        <w:t>captured screenshot images of more than 300 interactive windows of</w:t>
+      </w:r>
+      <w:r>
+        <w:t xml:space="preserve"> </w:t>
+      </w:r>
+      <w:r>
+        <w:t>popular programs across three of the most popular OS platforms (XP,</w:t>
+      </w:r>
+      <w:r>
+        <w:t xml:space="preserve"> </w:t>
+      </w:r>
+      <w:r>
+        <w:t xml:space="preserve">Vista, and Mac OS). These images were submitted to </w:t>
+      </w:r>
+      <w:proofErr w:type="spellStart"/>
+      <w:r>
+        <w:t>TinEye</w:t>
+      </w:r>
+      <w:proofErr w:type="spellEnd"/>
+      <w:r>
+        <w:t xml:space="preserve"> to obtain</w:t>
+      </w:r>
+      <w:r>
+        <w:t xml:space="preserve"> </w:t>
+      </w:r>
+      <w:r>
+        <w:t>about 5,000 images.</w:t>
+      </w:r>
+    </w:p>
+    <w:p/>
+    <w:p>
+      <w:r>
+        <w:t>Third, we collected a library of 102 electronic books of popular</w:t>
+      </w:r>
+      <w:r>
+        <w:t xml:space="preserve"> </w:t>
+      </w:r>
+      <w:r>
+        <w:t>software programs. We extracted all the image figures embedded in the</w:t>
+      </w:r>
+      <w:r>
+        <w:t xml:space="preserve"> </w:t>
+      </w:r>
+      <w:r>
+        <w:t>electronic file (i.e., PDF documents). This method produced about</w:t>
+      </w:r>
+      <w:r>
+        <w:t xml:space="preserve"> </w:t>
+      </w:r>
+      <w:r>
+        <w:t>50k images.</w:t>
+      </w:r>
+    </w:p>
+    <w:p/>
+    <w:p>
+      <w:r>
+        <w:t>Each method has its own pros and cons. While Bing Image Search</w:t>
+      </w:r>
+      <w:r>
+        <w:t xml:space="preserve"> </w:t>
+      </w:r>
+      <w:r>
+        <w:t>provides the best variety of images, many of them are not visually</w:t>
+      </w:r>
+      <w:r>
+        <w:t xml:space="preserve"> </w:t>
+      </w:r>
+      <w:r>
+        <w:t xml:space="preserve">relevant to any program at all. </w:t>
+      </w:r>
+      <w:proofErr w:type="spellStart"/>
+      <w:r>
+        <w:t>TinEye</w:t>
+      </w:r>
+      <w:proofErr w:type="spellEnd"/>
+      <w:r>
+        <w:t xml:space="preserve"> is able to provide visually</w:t>
+      </w:r>
+      <w:r>
+        <w:t xml:space="preserve"> </w:t>
+      </w:r>
+      <w:r>
+        <w:t>relevant images, but these images are ranked only by visual</w:t>
+      </w:r>
+      <w:r>
+        <w:t xml:space="preserve"> </w:t>
+      </w:r>
+      <w:r>
+        <w:t>relevancy; the page containing the highest ranked image may not</w:t>
+      </w:r>
+      <w:r>
+        <w:t xml:space="preserve"> </w:t>
+      </w:r>
+      <w:r>
+        <w:t>necessarily contain any useful information. Computer books are</w:t>
+      </w:r>
+      <w:r>
+        <w:t xml:space="preserve"> </w:t>
+      </w:r>
+      <w:r>
+        <w:t>professionally edited and thus contain the highest quality</w:t>
+      </w:r>
+      <w:r>
+        <w:t xml:space="preserve"> </w:t>
+      </w:r>
+      <w:r>
+        <w:t>text; however, they cover a relatively limited range of applications</w:t>
+      </w:r>
+      <w:r>
+        <w:t xml:space="preserve"> </w:t>
+      </w:r>
+      <w:r>
+        <w:t>and their content isn't as current as compared to the Web. By</w:t>
+      </w:r>
+      <w:r>
+        <w:t xml:space="preserve"> </w:t>
+      </w:r>
+      <w:r>
+        <w:t>using all of these methods, we hope to create a rich repository of</w:t>
+      </w:r>
+      <w:r>
+        <w:t xml:space="preserve"> </w:t>
+      </w:r>
+      <w:r>
+        <w:t>technical information that is both visually and textually relevant</w:t>
+      </w:r>
+      <w:r>
+        <w:t xml:space="preserve"> </w:t>
+      </w:r>
+      <w:r>
+        <w:t>to, and accessible by, general computer users.</w:t>
+      </w:r>
+      <w:r>
+        <w:t xml:space="preserve"> </w:t>
+      </w:r>
+    </w:p>
     <w:p>
       <w:pPr>
         <w:pStyle w:val="Heading2"/>
@@ -716,6 +1190,101 @@
       <w:szCs w:val="26"/>
     </w:rPr>
   </w:style>
+  <w:style w:type="paragraph" w:styleId="Heading3">
+    <w:name w:val="heading 3"/>
+    <w:basedOn w:val="Normal"/>
+    <w:next w:val="Normal"/>
+    <w:link w:val="Heading3Char"/>
+    <w:rsid w:val="00C769D4"/>
+    <w:pPr>
+      <w:keepNext/>
+      <w:keepLines/>
+      <w:spacing w:before="200"/>
+      <w:outlineLvl w:val="2"/>
+    </w:pPr>
+    <w:rPr>
+      <w:rFonts w:asciiTheme="majorHAnsi" w:eastAsiaTheme="majorEastAsia" w:hAnsiTheme="majorHAnsi" w:cstheme="majorBidi"/>
+      <w:b/>
+      <w:bCs/>
+      <w:color w:val="4B5A60" w:themeColor="accent1"/>
+    </w:rPr>
+  </w:style>
+  <w:style w:type="paragraph" w:styleId="Heading4">
+    <w:name w:val="heading 4"/>
+    <w:basedOn w:val="Normal"/>
+    <w:next w:val="Normal"/>
+    <w:link w:val="Heading4Char"/>
+    <w:rsid w:val="00C769D4"/>
+    <w:pPr>
+      <w:keepNext/>
+      <w:keepLines/>
+      <w:spacing w:before="200"/>
+      <w:outlineLvl w:val="3"/>
+    </w:pPr>
+    <w:rPr>
+      <w:rFonts w:asciiTheme="majorHAnsi" w:eastAsiaTheme="majorEastAsia" w:hAnsiTheme="majorHAnsi" w:cstheme="majorBidi"/>
+      <w:b/>
+      <w:bCs/>
+      <w:i/>
+      <w:iCs/>
+      <w:color w:val="4B5A60" w:themeColor="accent1"/>
+    </w:rPr>
+  </w:style>
+  <w:style w:type="paragraph" w:styleId="Heading5">
+    <w:name w:val="heading 5"/>
+    <w:basedOn w:val="Normal"/>
+    <w:next w:val="Normal"/>
+    <w:link w:val="Heading5Char"/>
+    <w:rsid w:val="00C769D4"/>
+    <w:pPr>
+      <w:keepNext/>
+      <w:keepLines/>
+      <w:spacing w:before="200"/>
+      <w:outlineLvl w:val="4"/>
+    </w:pPr>
+    <w:rPr>
+      <w:rFonts w:asciiTheme="majorHAnsi" w:eastAsiaTheme="majorEastAsia" w:hAnsiTheme="majorHAnsi" w:cstheme="majorBidi"/>
+      <w:color w:val="252D30" w:themeColor="accent1" w:themeShade="80"/>
+    </w:rPr>
+  </w:style>
+  <w:style w:type="paragraph" w:styleId="Heading6">
+    <w:name w:val="heading 6"/>
+    <w:basedOn w:val="Normal"/>
+    <w:next w:val="Normal"/>
+    <w:link w:val="Heading6Char"/>
+    <w:rsid w:val="00C769D4"/>
+    <w:pPr>
+      <w:keepNext/>
+      <w:keepLines/>
+      <w:spacing w:before="200"/>
+      <w:outlineLvl w:val="5"/>
+    </w:pPr>
+    <w:rPr>
+      <w:rFonts w:asciiTheme="majorHAnsi" w:eastAsiaTheme="majorEastAsia" w:hAnsiTheme="majorHAnsi" w:cstheme="majorBidi"/>
+      <w:i/>
+      <w:iCs/>
+      <w:color w:val="252D30" w:themeColor="accent1" w:themeShade="80"/>
+    </w:rPr>
+  </w:style>
+  <w:style w:type="paragraph" w:styleId="Heading7">
+    <w:name w:val="heading 7"/>
+    <w:basedOn w:val="Normal"/>
+    <w:next w:val="Normal"/>
+    <w:link w:val="Heading7Char"/>
+    <w:rsid w:val="00C769D4"/>
+    <w:pPr>
+      <w:keepNext/>
+      <w:keepLines/>
+      <w:spacing w:before="200"/>
+      <w:outlineLvl w:val="6"/>
+    </w:pPr>
+    <w:rPr>
+      <w:rFonts w:asciiTheme="majorHAnsi" w:eastAsiaTheme="majorEastAsia" w:hAnsiTheme="majorHAnsi" w:cstheme="majorBidi"/>
+      <w:i/>
+      <w:iCs/>
+      <w:color w:val="FFFFFF" w:themeColor="text1" w:themeTint="BF"/>
+    </w:rPr>
+  </w:style>
   <w:style w:type="character" w:default="1" w:styleId="DefaultParagraphFont">
     <w:name w:val="Default Paragraph Font"/>
     <w:semiHidden/>
@@ -767,6 +1336,66 @@
       <w:color w:val="4B5A60" w:themeColor="accent1"/>
       <w:sz w:val="26"/>
       <w:szCs w:val="26"/>
+    </w:rPr>
+  </w:style>
+  <w:style w:type="character" w:customStyle="1" w:styleId="Heading3Char">
+    <w:name w:val="Heading 3 Char"/>
+    <w:basedOn w:val="DefaultParagraphFont"/>
+    <w:link w:val="Heading3"/>
+    <w:rsid w:val="00C769D4"/>
+    <w:rPr>
+      <w:rFonts w:asciiTheme="majorHAnsi" w:eastAsiaTheme="majorEastAsia" w:hAnsiTheme="majorHAnsi" w:cstheme="majorBidi"/>
+      <w:b/>
+      <w:bCs/>
+      <w:color w:val="4B5A60" w:themeColor="accent1"/>
+    </w:rPr>
+  </w:style>
+  <w:style w:type="character" w:customStyle="1" w:styleId="Heading4Char">
+    <w:name w:val="Heading 4 Char"/>
+    <w:basedOn w:val="DefaultParagraphFont"/>
+    <w:link w:val="Heading4"/>
+    <w:rsid w:val="00C769D4"/>
+    <w:rPr>
+      <w:rFonts w:asciiTheme="majorHAnsi" w:eastAsiaTheme="majorEastAsia" w:hAnsiTheme="majorHAnsi" w:cstheme="majorBidi"/>
+      <w:b/>
+      <w:bCs/>
+      <w:i/>
+      <w:iCs/>
+      <w:color w:val="4B5A60" w:themeColor="accent1"/>
+    </w:rPr>
+  </w:style>
+  <w:style w:type="character" w:customStyle="1" w:styleId="Heading5Char">
+    <w:name w:val="Heading 5 Char"/>
+    <w:basedOn w:val="DefaultParagraphFont"/>
+    <w:link w:val="Heading5"/>
+    <w:rsid w:val="00C769D4"/>
+    <w:rPr>
+      <w:rFonts w:asciiTheme="majorHAnsi" w:eastAsiaTheme="majorEastAsia" w:hAnsiTheme="majorHAnsi" w:cstheme="majorBidi"/>
+      <w:color w:val="252D30" w:themeColor="accent1" w:themeShade="80"/>
+    </w:rPr>
+  </w:style>
+  <w:style w:type="character" w:customStyle="1" w:styleId="Heading6Char">
+    <w:name w:val="Heading 6 Char"/>
+    <w:basedOn w:val="DefaultParagraphFont"/>
+    <w:link w:val="Heading6"/>
+    <w:rsid w:val="00C769D4"/>
+    <w:rPr>
+      <w:rFonts w:asciiTheme="majorHAnsi" w:eastAsiaTheme="majorEastAsia" w:hAnsiTheme="majorHAnsi" w:cstheme="majorBidi"/>
+      <w:i/>
+      <w:iCs/>
+      <w:color w:val="252D30" w:themeColor="accent1" w:themeShade="80"/>
+    </w:rPr>
+  </w:style>
+  <w:style w:type="character" w:customStyle="1" w:styleId="Heading7Char">
+    <w:name w:val="Heading 7 Char"/>
+    <w:basedOn w:val="DefaultParagraphFont"/>
+    <w:link w:val="Heading7"/>
+    <w:rsid w:val="00C769D4"/>
+    <w:rPr>
+      <w:rFonts w:asciiTheme="majorHAnsi" w:eastAsiaTheme="majorEastAsia" w:hAnsiTheme="majorHAnsi" w:cstheme="majorBidi"/>
+      <w:i/>
+      <w:iCs/>
+      <w:color w:val="FFFFFF" w:themeColor="text1" w:themeTint="BF"/>
     </w:rPr>
   </w:style>
 </w:styles>

</xml_diff>